<commit_message>
G14 and G27: Operations by any principals on services #137
</commit_message>
<xml_diff>
--- a/reports/Group/00 - Requirements - Group.docx
+++ b/reports/Group/00 - Requirements - Group.docx
@@ -226,7 +226,7 @@
                   <w:rPr>
                     <w:rFonts w:asciiTheme="majorHAnsi" w:hAnsiTheme="majorHAnsi" w:cstheme="majorHAnsi"/>
                   </w:rPr>
-                  <w:t>2</w:t>
+                  <w:t>3</w:t>
                 </w:r>
               </w:sdtContent>
             </w:sdt>
@@ -355,21 +355,7 @@
                   <w:rPr>
                     <w:rFonts w:asciiTheme="majorHAnsi" w:hAnsiTheme="majorHAnsi" w:cstheme="majorHAnsi"/>
                   </w:rPr>
-                  <w:t xml:space="preserve"> </w:t>
-                </w:r>
-                <w:proofErr w:type="spellStart"/>
-                <w:r>
-                  <w:rPr>
-                    <w:rFonts w:asciiTheme="majorHAnsi" w:hAnsiTheme="majorHAnsi" w:cstheme="majorHAnsi"/>
-                  </w:rPr>
-                  <w:t>hugborang</w:t>
-                </w:r>
-                <w:proofErr w:type="spellEnd"/>
-                <w:r>
-                  <w:rPr>
-                    <w:rFonts w:asciiTheme="majorHAnsi" w:hAnsiTheme="majorHAnsi" w:cstheme="majorHAnsi"/>
-                  </w:rPr>
-                  <w:t xml:space="preserve">    </w:t>
+                  <w:t xml:space="preserve"> hugborang    </w:t>
                 </w:r>
               </w:sdtContent>
             </w:sdt>
@@ -501,7 +487,7 @@
               <w:rPr>
                 <w:rFonts w:asciiTheme="majorHAnsi" w:hAnsiTheme="majorHAnsi" w:cstheme="majorHAnsi"/>
                 <w:b/>
-                <w:lang w:val="es-ES"/>
+                <w:lang w:val="en-US"/>
               </w:rPr>
             </w:pPr>
             <w:r>
@@ -528,7 +514,7 @@
             <w:r>
               <w:rPr>
                 <w:rFonts w:asciiTheme="majorHAnsi" w:hAnsiTheme="majorHAnsi" w:cstheme="majorHAnsi"/>
-                <w:lang w:val="es-ES"/>
+                <w:lang w:val="en-US"/>
               </w:rPr>
               <w:t xml:space="preserve"> </w:t>
             </w:r>
@@ -536,7 +522,7 @@
               <w:sdtPr>
                 <w:rPr>
                   <w:rFonts w:asciiTheme="majorHAnsi" w:hAnsiTheme="majorHAnsi" w:cstheme="majorBidi"/>
-                  <w:lang w:val="es-ES"/>
+                  <w:lang w:val="en-US"/>
                 </w:rPr>
                 <w:tag w:val="ID2"/>
                 <w:id w:val="-1276937016"/>
@@ -550,7 +536,7 @@
                 <w:r>
                   <w:rPr>
                     <w:rFonts w:asciiTheme="majorHAnsi" w:hAnsiTheme="majorHAnsi" w:cstheme="majorBidi"/>
-                    <w:lang w:val="es-ES"/>
+                    <w:lang w:val="en-US"/>
                   </w:rPr>
                   <w:t>**1*06*4F</w:t>
                 </w:r>
@@ -592,7 +578,7 @@
               <w:sdtPr>
                 <w:rPr>
                   <w:rFonts w:asciiTheme="majorHAnsi" w:hAnsiTheme="majorHAnsi" w:cstheme="majorHAnsi"/>
-                  <w:lang w:val="es-ES"/>
+                  <w:lang w:val="en-US"/>
                 </w:rPr>
                 <w:tag w:val="UVUS02"/>
                 <w:id w:val="1381354132"/>
@@ -606,7 +592,7 @@
                 <w:r>
                   <w:rPr>
                     <w:rFonts w:asciiTheme="majorHAnsi" w:hAnsiTheme="majorHAnsi" w:cstheme="majorHAnsi"/>
-                    <w:lang w:val="es-ES"/>
+                    <w:lang w:val="en-US"/>
                   </w:rPr>
                   <w:t xml:space="preserve"> jesmarde2  </w:t>
                 </w:r>
@@ -1079,23 +1065,7 @@
                     <w:rFonts w:asciiTheme="majorHAnsi" w:hAnsiTheme="majorHAnsi" w:cstheme="majorHAnsi"/>
                     <w:lang w:val="es-ES"/>
                   </w:rPr>
-                  <w:t xml:space="preserve"> </w:t>
-                </w:r>
-                <w:proofErr w:type="spellStart"/>
-                <w:r>
-                  <w:rPr>
-                    <w:rFonts w:asciiTheme="majorHAnsi" w:hAnsiTheme="majorHAnsi" w:cstheme="majorHAnsi"/>
-                    <w:lang w:val="es-ES"/>
-                  </w:rPr>
-                  <w:t>riccarmar</w:t>
-                </w:r>
-                <w:proofErr w:type="spellEnd"/>
-                <w:r>
-                  <w:rPr>
-                    <w:rFonts w:asciiTheme="majorHAnsi" w:hAnsiTheme="majorHAnsi" w:cstheme="majorHAnsi"/>
-                    <w:lang w:val="es-ES"/>
-                  </w:rPr>
-                  <w:t xml:space="preserve">  </w:t>
+                  <w:t xml:space="preserve"> riccarmar  </w:t>
                 </w:r>
               </w:sdtContent>
             </w:sdt>
@@ -3565,7 +3535,13 @@
         </w:sdtPr>
         <w:sdtContent>
           <w:r>
-            <w:t xml:space="preserve">    </w:t>
+            <w:t xml:space="preserve">  </w:t>
+          </w:r>
+          <w:r>
+            <w:t>X</w:t>
+          </w:r>
+          <w:r>
+            <w:t xml:space="preserve">  </w:t>
           </w:r>
         </w:sdtContent>
       </w:sdt>
@@ -4809,7 +4785,13 @@
         </w:sdtPr>
         <w:sdtContent>
           <w:r>
-            <w:t xml:space="preserve">    </w:t>
+            <w:t xml:space="preserve"> </w:t>
+          </w:r>
+          <w:r>
+            <w:t xml:space="preserve"> X</w:t>
+          </w:r>
+          <w:r>
+            <w:t xml:space="preserve">   </w:t>
           </w:r>
         </w:sdtContent>
       </w:sdt>
@@ -10907,7 +10889,7 @@
     <w:charset w:val="00"/>
     <w:family w:val="swiss"/>
     <w:pitch w:val="variable"/>
-    <w:sig w:usb0="E4002EFF" w:usb1="C200247B" w:usb2="00000009" w:usb3="00000000" w:csb0="000001FF" w:csb1="00000000"/>
+    <w:sig w:usb0="E4002EFF" w:usb1="C000247B" w:usb2="00000009" w:usb3="00000000" w:csb0="000001FF" w:csb1="00000000"/>
   </w:font>
   <w:font w:name="Arial">
     <w:panose1 w:val="020B0604020202020204"/>
@@ -10921,7 +10903,7 @@
     <w:charset w:val="00"/>
     <w:family w:val="swiss"/>
     <w:pitch w:val="variable"/>
-    <w:sig w:usb0="E4002EFF" w:usb1="C200247B" w:usb2="00000009" w:usb3="00000000" w:csb0="000001FF" w:csb1="00000000"/>
+    <w:sig w:usb0="E4002EFF" w:usb1="C000247B" w:usb2="00000009" w:usb3="00000000" w:csb0="000001FF" w:csb1="00000000"/>
   </w:font>
   <w:font w:name="Yu Gothic Light">
     <w:altName w:val="游ゴシック Light"/>
@@ -10997,6 +10979,7 @@
     <w:rsid w:val="0009453F"/>
     <w:rsid w:val="000B5C7E"/>
     <w:rsid w:val="00117B5F"/>
+    <w:rsid w:val="00170B34"/>
     <w:rsid w:val="00175D09"/>
     <w:rsid w:val="00185460"/>
     <w:rsid w:val="001942D6"/>
@@ -11017,6 +11000,7 @@
     <w:rsid w:val="004E7F77"/>
     <w:rsid w:val="00562343"/>
     <w:rsid w:val="005640FA"/>
+    <w:rsid w:val="005852D4"/>
     <w:rsid w:val="005B3798"/>
     <w:rsid w:val="005F0460"/>
     <w:rsid w:val="005F5BCD"/>

</xml_diff>